<commit_message>
branch_and_bound done not tested
</commit_message>
<xml_diff>
--- a/TP2-H22/remise_28_03/tp2_H22_Rapport.docx
+++ b/TP2-H22/remise_28_03/tp2_H22_Rapport.docx
@@ -749,52 +749,6 @@
       <w:r>
         <w:t>Tableau des résultats</w:t>
       </w:r>
-    </w:p>
-    <w:p>
-      <w:pPr>
-        <w:jc w:val="both"/>
-        <w:rPr>
-          <w:i/>
-        </w:rPr>
-      </w:pPr>
-      <w:r>
-        <w:rPr>
-          <w:i/>
-        </w:rPr>
-        <w:t>Exécutez chacun des trois algorithmes en notant leur temps d'exécution et la hauteur maximale de votre tour, mais ne rapportez dans un tableau que la moyenne de chacune des séries de dix exemplaires.</w:t>
-      </w:r>
-    </w:p>
-    <w:p>
-      <w:pPr>
-        <w:jc w:val="both"/>
-        <w:rPr>
-          <w:i/>
-        </w:rPr>
-      </w:pPr>
-    </w:p>
-    <w:p>
-      <w:pPr>
-        <w:spacing w:after="160"/>
-        <w:jc w:val="both"/>
-        <w:rPr>
-          <w:i/>
-        </w:rPr>
-      </w:pPr>
-      <w:r>
-        <w:rPr>
-          <w:i/>
-        </w:rPr>
-        <w:t>Pensez à indiquer l'unité de temps utilisée.</w:t>
-      </w:r>
-    </w:p>
-    <w:p>
-      <w:pPr>
-        <w:spacing w:after="160"/>
-        <w:jc w:val="both"/>
-        <w:rPr>
-          <w:i/>
-        </w:rPr>
-      </w:pPr>
     </w:p>
     <w:p>
       <w:pPr>
@@ -2110,19 +2064,6 @@
           <w:i/>
         </w:rPr>
       </w:pPr>
-      <w:r>
-        <w:rPr>
-          <w:i/>
-        </w:rPr>
-        <w:br w:type="textWrapping" w:clear="all"/>
-      </w:r>
-      <w:r>
-        <w:rPr>
-          <w:i/>
-        </w:rPr>
-        <w:tab/>
-        <w:t>Si vous préférez écrire vos équations en Latex, vous pouvez ajouter un pdf à la remise avec la réponse à cette question et le mentionner ici. Justifiez votre analyse. Veillez à indiquer la complexité de chaque étape clé, même de celles qui peuvent devenir négligeables face à d’autres étapes plus complexes. Nous devons voir que vous les avez bien prises en compte.</w:t>
-      </w:r>
     </w:p>
     <w:p>
       <w:pPr>
@@ -3503,7 +3444,6 @@
         <w:rPr>
           <w:iCs/>
         </w:rPr>
-        <w:lastRenderedPageBreak/>
         <w:t>Exécuter 100 fois :</w:t>
       </w:r>
     </w:p>
@@ -3630,6 +3570,7 @@
         <w:rPr>
           <w:iCs/>
         </w:rPr>
+        <w:lastRenderedPageBreak/>
         <w:t xml:space="preserve">Retirer les éléments </w:t>
       </w:r>
       <w:r>
@@ -5108,6 +5049,7 @@
         <w:spacing w:after="120"/>
       </w:pPr>
       <w:r>
+        <w:lastRenderedPageBreak/>
         <w:t>Servez-vous de vos temps d'exécution pour confirmer et/ou préciser l'analyse asymptotique théorique de vos algorithmes avec la méthode hybride de votre choix.</w:t>
       </w:r>
     </w:p>
@@ -5168,20 +5110,6 @@
         </w:tc>
       </w:tr>
     </w:tbl>
-    <w:p>
-      <w:pPr>
-        <w:spacing w:after="140" w:line="288" w:lineRule="auto"/>
-        <w:rPr>
-          <w:i/>
-        </w:rPr>
-      </w:pPr>
-      <w:r>
-        <w:rPr>
-          <w:i/>
-        </w:rPr>
-        <w:t>La méthode peut varier d'un algorithme à l'autre. Justifiez les choix ici et montrez vos graphiques. Attention, vous devrez vous poser des questions pour l’algorithme tabou.</w:t>
-      </w:r>
-    </w:p>
     <w:p>
       <w:pPr>
         <w:pStyle w:val="Titre2"/>
@@ -5643,13 +5571,7 @@
               <w:rPr>
                 <w:rFonts w:ascii="Cambria Math" w:hAnsi="Cambria Math"/>
               </w:rPr>
-              <m:t>-</m:t>
-            </m:r>
-            <m:r>
-              <w:rPr>
-                <w:rFonts w:ascii="Cambria Math" w:hAnsi="Cambria Math"/>
-              </w:rPr>
-              <m:t>14</m:t>
+              <m:t>-14</m:t>
             </m:r>
           </m:sup>
         </m:sSup>
@@ -6358,13 +6280,7 @@
                 <w:rPr>
                   <w:rFonts w:ascii="Cambria Math" w:hAnsi="Cambria Math"/>
                 </w:rPr>
-                <m:t>Θ(</m:t>
-              </m:r>
-              <m:r>
-                <w:rPr>
-                  <w:rFonts w:ascii="Cambria Math" w:hAnsi="Cambria Math"/>
-                </w:rPr>
-                <m:t>n</m:t>
+                <m:t>Θ(n</m:t>
               </m:r>
               <m:func>
                 <m:funcPr>
@@ -6428,13 +6344,7 @@
                 <w:rPr>
                   <w:rFonts w:ascii="Cambria Math" w:hAnsi="Cambria Math"/>
                 </w:rPr>
-                <m:t>Θ(</m:t>
-              </m:r>
-              <m:r>
-                <w:rPr>
-                  <w:rFonts w:ascii="Cambria Math" w:hAnsi="Cambria Math"/>
-                </w:rPr>
-                <m:t>n</m:t>
+                <m:t>Θ(n</m:t>
               </m:r>
             </m:oMath>
             <w:r>
@@ -6547,10 +6457,7 @@
           </w:tcPr>
           <w:p>
             <w:r>
-              <w:t xml:space="preserve">Complexité temporel importante </w:t>
-            </w:r>
-            <w:r>
-              <w:t>(</w:t>
+              <w:t>Complexité temporel importante (</w:t>
             </w:r>
             <m:oMath>
               <m:r>
@@ -6587,10 +6494,7 @@
               </m:sSup>
             </m:oMath>
             <w:r>
-              <w:t>))</w:t>
-            </w:r>
-            <w:r>
-              <w:t xml:space="preserve">, ce qui pénalise </w:t>
+              <w:t xml:space="preserve">)), ce qui pénalise </w:t>
             </w:r>
             <w:r>
               <w:t>les très grands exemplaires</w:t>

</xml_diff>